<commit_message>
Base de datos contratos
</commit_message>
<xml_diff>
--- a/storage/contrato_5.docx
+++ b/storage/contrato_5.docx
@@ -4958,7 +4958,7 @@
 <file path=word/numbering.xml><?xml version="1.0" encoding="utf-8"?>
 <w:numbering xmlns:ve="http://schemas.openxmlformats.org/markup-compatibility/2006" xmlns:o="urn:schemas-microsoft-com:office:office" xmlns:r="http://schemas.openxmlformats.org/officeDocument/2006/relationships" xmlns:m="http://schemas.openxmlformats.org/officeDocument/2006/math" xmlns:v="urn:schemas-microsoft-com:vml" xmlns:wp="http://schemas.openxmlformats.org/drawingml/2006/wordprocessingDrawing" xmlns:w10="urn:schemas-microsoft-com:office:word" xmlns:w="http://schemas.openxmlformats.org/wordprocessingml/2006/main" xmlns:wne="http://schemas.microsoft.com/office/word/2006/wordml">
   <w:abstractNum w:abstractNumId="1">
-    <w:nsid w:val="EB384384"/>
+    <w:nsid w:val="1BC4D1E6"/>
     <w:multiLevelType w:val="multilevel"/>
     <w:lvl w:ilvl="0">
       <w:start w:val="1"/>
@@ -5106,7 +5106,7 @@
     </w:lvl>
   </w:abstractNum>
   <w:abstractNum w:abstractNumId="2">
-    <w:nsid w:val="6EC511C5"/>
+    <w:nsid w:val="A5E42EEA"/>
     <w:multiLevelType w:val="multilevel"/>
     <w:lvl w:ilvl="0">
       <w:start w:val="1"/>
@@ -5254,7 +5254,7 @@
     </w:lvl>
   </w:abstractNum>
   <w:abstractNum w:abstractNumId="3">
-    <w:nsid w:val="5C84D075"/>
+    <w:nsid w:val="BDAB4645"/>
     <w:multiLevelType w:val="multilevel"/>
     <w:lvl w:ilvl="0">
       <w:start w:val="1"/>

</xml_diff>